<commit_message>
add diagnose lines, and close button
</commit_message>
<xml_diff>
--- a/backend/documents/order.docx
+++ b/backend/documents/order.docx
@@ -18,6 +18,16 @@
     <w:p>
       <w:r>
         <w:t xml:space="preserve">ФИО врача: Иванов Михаил </w:t>
+      </w:r>
+    </w:p>
+    <w:p>
+      <w:r>
+        <w:t>Основной диагноз: sadad</w:t>
+      </w:r>
+    </w:p>
+    <w:p>
+      <w:r>
+        <w:t>Диагноз системы: D53.9 Анемия, связанная с питанием, неуточненная</w:t>
       </w:r>
     </w:p>
     <w:tbl>
@@ -152,7 +162,9 @@
             <w:tcW w:type="dxa" w:w="2160"/>
           </w:tcPr>
           <w:p>
-            <w:r/>
+            <w:r>
+              <w:t>23</w:t>
+            </w:r>
           </w:p>
         </w:tc>
       </w:tr>
@@ -193,7 +205,7 @@
           </w:tcPr>
           <w:p>
             <w:r>
-              <w:t>Нет</w:t>
+              <w:t>Да</w:t>
             </w:r>
           </w:p>
         </w:tc>
@@ -235,7 +247,7 @@
           </w:tcPr>
           <w:p>
             <w:r>
-              <w:t>Нет</w:t>
+              <w:t>Да</w:t>
             </w:r>
           </w:p>
         </w:tc>
@@ -277,7 +289,7 @@
           </w:tcPr>
           <w:p>
             <w:r>
-              <w:t>Нет</w:t>
+              <w:t>Да</w:t>
             </w:r>
           </w:p>
         </w:tc>
@@ -319,7 +331,7 @@
           </w:tcPr>
           <w:p>
             <w:r>
-              <w:t>Отклонений нет</w:t>
+              <w:t>Отклонения есть</w:t>
             </w:r>
           </w:p>
         </w:tc>

</xml_diff>